<commit_message>
Write code to export harmonise data to Excel
</commit_message>
<xml_diff>
--- a/reports/Cohort_A/Harmonisation-Template-for-Cohort-A.docx
+++ b/reports/Cohort_A/Harmonisation-Template-for-Cohort-A.docx
@@ -5630,7 +5630,7 @@
               <w:jc w:val="left"/>
             </w:pPr>
             <w:r>
-              <w:t xml:space="preserve">2025-03-10</w:t>
+              <w:t xml:space="preserve">2025-03-11</w:t>
             </w:r>
           </w:p>
         </w:tc>
@@ -8199,7 +8199,7 @@
               <w:jc w:val="left"/>
             </w:pPr>
             <w:r>
-              <w:t xml:space="preserve">2025-03-10</w:t>
+              <w:t xml:space="preserve">2025-03-11</w:t>
             </w:r>
           </w:p>
         </w:tc>
@@ -27449,6 +27449,737 @@
     </w:p>
     <w:bookmarkEnd w:id="96"/>
     <w:bookmarkEnd w:id="97"/>
+    <w:bookmarkStart w:id="100" w:name="export-to-excel"/>
+    <w:p>
+      <w:pPr>
+        <w:pStyle w:val="Heading1"/>
+      </w:pPr>
+      <w:r>
+        <w:t xml:space="preserve">4. Export To Excel</w:t>
+      </w:r>
+    </w:p>
+    <w:p>
+      <w:pPr>
+        <w:pStyle w:val="SourceCode"/>
+      </w:pPr>
+      <w:r>
+        <w:rPr>
+          <w:rStyle w:val="NormalTok"/>
+        </w:rPr>
+        <w:t xml:space="preserve">out_type </w:t>
+      </w:r>
+      <w:r>
+        <w:rPr>
+          <w:rStyle w:val="OtherTok"/>
+        </w:rPr>
+        <w:t xml:space="preserve">&lt;-</w:t>
+      </w:r>
+      <w:r>
+        <w:rPr>
+          <w:rStyle w:val="NormalTok"/>
+        </w:rPr>
+        <w:t xml:space="preserve"> knitr</w:t>
+      </w:r>
+      <w:r>
+        <w:rPr>
+          <w:rStyle w:val="SpecialCharTok"/>
+        </w:rPr>
+        <w:t xml:space="preserve">::</w:t>
+      </w:r>
+      <w:r>
+        <w:rPr>
+          <w:rStyle w:val="NormalTok"/>
+        </w:rPr>
+        <w:t xml:space="preserve">opts_chunk</w:t>
+      </w:r>
+      <w:r>
+        <w:rPr>
+          <w:rStyle w:val="SpecialCharTok"/>
+        </w:rPr>
+        <w:t xml:space="preserve">$</w:t>
+      </w:r>
+      <w:r>
+        <w:rPr>
+          <w:rStyle w:val="FunctionTok"/>
+        </w:rPr>
+        <w:t xml:space="preserve">get</w:t>
+      </w:r>
+      <w:r>
+        <w:rPr>
+          <w:rStyle w:val="NormalTok"/>
+        </w:rPr>
+        <w:t xml:space="preserve">(</w:t>
+      </w:r>
+      <w:r>
+        <w:rPr>
+          <w:rStyle w:val="StringTok"/>
+        </w:rPr>
+        <w:t xml:space="preserve">"rmarkdown.pandoc.to"</w:t>
+      </w:r>
+      <w:r>
+        <w:rPr>
+          <w:rStyle w:val="NormalTok"/>
+        </w:rPr>
+        <w:t xml:space="preserve">)</w:t>
+      </w:r>
+    </w:p>
+    <w:bookmarkStart w:id="98" w:name="read-all-tabular-data"/>
+    <w:p>
+      <w:pPr>
+        <w:pStyle w:val="Heading2"/>
+      </w:pPr>
+      <w:r>
+        <w:t xml:space="preserve">4.1 Read all tabular data</w:t>
+      </w:r>
+    </w:p>
+    <w:p>
+      <w:pPr>
+        <w:pStyle w:val="FirstParagraph"/>
+      </w:pPr>
+      <w:r>
+        <w:t xml:space="preserve">We read all tabular data from the previous section.</w:t>
+      </w:r>
+    </w:p>
+    <w:bookmarkEnd w:id="98"/>
+    <w:bookmarkStart w:id="99" w:name="export-data-as-excel"/>
+    <w:p>
+      <w:pPr>
+        <w:pStyle w:val="Heading2"/>
+      </w:pPr>
+      <w:r>
+        <w:t xml:space="preserve">4.2 Export Data as Excel</w:t>
+      </w:r>
+    </w:p>
+    <w:p>
+      <w:pPr>
+        <w:pStyle w:val="FirstParagraph"/>
+      </w:pPr>
+      <w:r>
+        <w:t xml:space="preserve">We export the standardised data to an excel file called harmonised_Cohort_A.xlsx</w:t>
+      </w:r>
+    </w:p>
+    <w:p>
+      <w:pPr>
+        <w:pStyle w:val="SourceCode"/>
+      </w:pPr>
+      <w:r>
+        <w:rPr>
+          <w:rStyle w:val="CommentTok"/>
+        </w:rPr>
+        <w:t xml:space="preserve"># Create a new workbook</w:t>
+      </w:r>
+      <w:r>
+        <w:br/>
+      </w:r>
+      <w:r>
+        <w:rPr>
+          <w:rStyle w:val="NormalTok"/>
+        </w:rPr>
+        <w:t xml:space="preserve">my_workbook </w:t>
+      </w:r>
+      <w:r>
+        <w:rPr>
+          <w:rStyle w:val="OtherTok"/>
+        </w:rPr>
+        <w:t xml:space="preserve">&lt;-</w:t>
+      </w:r>
+      <w:r>
+        <w:rPr>
+          <w:rStyle w:val="NormalTok"/>
+        </w:rPr>
+        <w:t xml:space="preserve"> openxlsx</w:t>
+      </w:r>
+      <w:r>
+        <w:rPr>
+          <w:rStyle w:val="SpecialCharTok"/>
+        </w:rPr>
+        <w:t xml:space="preserve">::</w:t>
+      </w:r>
+      <w:r>
+        <w:rPr>
+          <w:rStyle w:val="FunctionTok"/>
+        </w:rPr>
+        <w:t xml:space="preserve">createWorkbook</w:t>
+      </w:r>
+      <w:r>
+        <w:rPr>
+          <w:rStyle w:val="NormalTok"/>
+        </w:rPr>
+        <w:t xml:space="preserve">()</w:t>
+      </w:r>
+      <w:r>
+        <w:br/>
+      </w:r>
+      <w:r>
+        <w:br/>
+      </w:r>
+      <w:r>
+        <w:rPr>
+          <w:rStyle w:val="NormalTok"/>
+        </w:rPr>
+        <w:t xml:space="preserve">sheet_name </w:t>
+      </w:r>
+      <w:r>
+        <w:rPr>
+          <w:rStyle w:val="OtherTok"/>
+        </w:rPr>
+        <w:t xml:space="preserve">=</w:t>
+      </w:r>
+      <w:r>
+        <w:rPr>
+          <w:rStyle w:val="NormalTok"/>
+        </w:rPr>
+        <w:t xml:space="preserve"> </w:t>
+      </w:r>
+      <w:r>
+        <w:rPr>
+          <w:rStyle w:val="FunctionTok"/>
+        </w:rPr>
+        <w:t xml:space="preserve">c</w:t>
+      </w:r>
+      <w:r>
+        <w:rPr>
+          <w:rStyle w:val="NormalTok"/>
+        </w:rPr>
+        <w:t xml:space="preserve">(</w:t>
+      </w:r>
+      <w:r>
+        <w:rPr>
+          <w:rStyle w:val="StringTok"/>
+        </w:rPr>
+        <w:t xml:space="preserve">"demographics"</w:t>
+      </w:r>
+      <w:r>
+        <w:rPr>
+          <w:rStyle w:val="NormalTok"/>
+        </w:rPr>
+        <w:t xml:space="preserve">)</w:t>
+      </w:r>
+      <w:r>
+        <w:br/>
+      </w:r>
+      <w:r>
+        <w:br/>
+      </w:r>
+      <w:r>
+        <w:rPr>
+          <w:rStyle w:val="NormalTok"/>
+        </w:rPr>
+        <w:t xml:space="preserve">output_data </w:t>
+      </w:r>
+      <w:r>
+        <w:rPr>
+          <w:rStyle w:val="OtherTok"/>
+        </w:rPr>
+        <w:t xml:space="preserve">=</w:t>
+      </w:r>
+      <w:r>
+        <w:rPr>
+          <w:rStyle w:val="NormalTok"/>
+        </w:rPr>
+        <w:t xml:space="preserve"> </w:t>
+      </w:r>
+      <w:r>
+        <w:rPr>
+          <w:rStyle w:val="FunctionTok"/>
+        </w:rPr>
+        <w:t xml:space="preserve">list</w:t>
+      </w:r>
+      <w:r>
+        <w:rPr>
+          <w:rStyle w:val="NormalTok"/>
+        </w:rPr>
+        <w:t xml:space="preserve">(demo_behave_data)  </w:t>
+      </w:r>
+      <w:r>
+        <w:rPr>
+          <w:rStyle w:val="SpecialCharTok"/>
+        </w:rPr>
+        <w:t xml:space="preserve">|&gt;</w:t>
+      </w:r>
+      <w:r>
+        <w:rPr>
+          <w:rStyle w:val="NormalTok"/>
+        </w:rPr>
+        <w:t xml:space="preserve"> </w:t>
+      </w:r>
+      <w:r>
+        <w:br/>
+      </w:r>
+      <w:r>
+        <w:rPr>
+          <w:rStyle w:val="NormalTok"/>
+        </w:rPr>
+        <w:t xml:space="preserve">  purrr</w:t>
+      </w:r>
+      <w:r>
+        <w:rPr>
+          <w:rStyle w:val="SpecialCharTok"/>
+        </w:rPr>
+        <w:t xml:space="preserve">::</w:t>
+      </w:r>
+      <w:r>
+        <w:rPr>
+          <w:rStyle w:val="FunctionTok"/>
+        </w:rPr>
+        <w:t xml:space="preserve">map</w:t>
+      </w:r>
+      <w:r>
+        <w:rPr>
+          <w:rStyle w:val="NormalTok"/>
+        </w:rPr>
+        <w:t xml:space="preserve">(</w:t>
+      </w:r>
+      <w:r>
+        <w:br/>
+      </w:r>
+      <w:r>
+        <w:rPr>
+          <w:rStyle w:val="NormalTok"/>
+        </w:rPr>
+        <w:t xml:space="preserve">    </w:t>
+      </w:r>
+      <w:r>
+        <w:rPr>
+          <w:rStyle w:val="AttributeTok"/>
+        </w:rPr>
+        <w:t xml:space="preserve">.f =</w:t>
+      </w:r>
+      <w:r>
+        <w:rPr>
+          <w:rStyle w:val="NormalTok"/>
+        </w:rPr>
+        <w:t xml:space="preserve"> harmonisation</w:t>
+      </w:r>
+      <w:r>
+        <w:rPr>
+          <w:rStyle w:val="SpecialCharTok"/>
+        </w:rPr>
+        <w:t xml:space="preserve">::</w:t>
+      </w:r>
+      <w:r>
+        <w:rPr>
+          <w:rStyle w:val="NormalTok"/>
+        </w:rPr>
+        <w:t xml:space="preserve">add_cohort_name,</w:t>
+      </w:r>
+      <w:r>
+        <w:br/>
+      </w:r>
+      <w:r>
+        <w:rPr>
+          <w:rStyle w:val="NormalTok"/>
+        </w:rPr>
+        <w:t xml:space="preserve">    </w:t>
+      </w:r>
+      <w:r>
+        <w:rPr>
+          <w:rStyle w:val="AttributeTok"/>
+        </w:rPr>
+        <w:t xml:space="preserve">cohort_name =</w:t>
+      </w:r>
+      <w:r>
+        <w:rPr>
+          <w:rStyle w:val="NormalTok"/>
+        </w:rPr>
+        <w:t xml:space="preserve"> params</w:t>
+      </w:r>
+      <w:r>
+        <w:rPr>
+          <w:rStyle w:val="SpecialCharTok"/>
+        </w:rPr>
+        <w:t xml:space="preserve">$</w:t>
+      </w:r>
+      <w:r>
+        <w:rPr>
+          <w:rStyle w:val="NormalTok"/>
+        </w:rPr>
+        <w:t xml:space="preserve">cohort_name,</w:t>
+      </w:r>
+      <w:r>
+        <w:br/>
+      </w:r>
+      <w:r>
+        <w:rPr>
+          <w:rStyle w:val="NormalTok"/>
+        </w:rPr>
+        <w:t xml:space="preserve">    </w:t>
+      </w:r>
+      <w:r>
+        <w:rPr>
+          <w:rStyle w:val="AttributeTok"/>
+        </w:rPr>
+        <w:t xml:space="preserve">cohort_name_column =</w:t>
+      </w:r>
+      <w:r>
+        <w:rPr>
+          <w:rStyle w:val="NormalTok"/>
+        </w:rPr>
+        <w:t xml:space="preserve"> </w:t>
+      </w:r>
+      <w:r>
+        <w:rPr>
+          <w:rStyle w:val="StringTok"/>
+        </w:rPr>
+        <w:t xml:space="preserve">"cohort_name"</w:t>
+      </w:r>
+      <w:r>
+        <w:br/>
+      </w:r>
+      <w:r>
+        <w:rPr>
+          <w:rStyle w:val="NormalTok"/>
+        </w:rPr>
+        <w:t xml:space="preserve">  )</w:t>
+      </w:r>
+      <w:r>
+        <w:br/>
+      </w:r>
+      <w:r>
+        <w:br/>
+      </w:r>
+      <w:r>
+        <w:rPr>
+          <w:rStyle w:val="NormalTok"/>
+        </w:rPr>
+        <w:t xml:space="preserve">purrr</w:t>
+      </w:r>
+      <w:r>
+        <w:rPr>
+          <w:rStyle w:val="SpecialCharTok"/>
+        </w:rPr>
+        <w:t xml:space="preserve">::</w:t>
+      </w:r>
+      <w:r>
+        <w:rPr>
+          <w:rStyle w:val="FunctionTok"/>
+        </w:rPr>
+        <w:t xml:space="preserve">walk2</w:t>
+      </w:r>
+      <w:r>
+        <w:rPr>
+          <w:rStyle w:val="NormalTok"/>
+        </w:rPr>
+        <w:t xml:space="preserve">(</w:t>
+      </w:r>
+      <w:r>
+        <w:br/>
+      </w:r>
+      <w:r>
+        <w:rPr>
+          <w:rStyle w:val="NormalTok"/>
+        </w:rPr>
+        <w:t xml:space="preserve">    </w:t>
+      </w:r>
+      <w:r>
+        <w:rPr>
+          <w:rStyle w:val="AttributeTok"/>
+        </w:rPr>
+        <w:t xml:space="preserve">.x =</w:t>
+      </w:r>
+      <w:r>
+        <w:rPr>
+          <w:rStyle w:val="NormalTok"/>
+        </w:rPr>
+        <w:t xml:space="preserve"> sheet_name,</w:t>
+      </w:r>
+      <w:r>
+        <w:br/>
+      </w:r>
+      <w:r>
+        <w:rPr>
+          <w:rStyle w:val="NormalTok"/>
+        </w:rPr>
+        <w:t xml:space="preserve">    </w:t>
+      </w:r>
+      <w:r>
+        <w:rPr>
+          <w:rStyle w:val="AttributeTok"/>
+        </w:rPr>
+        <w:t xml:space="preserve">.y =</w:t>
+      </w:r>
+      <w:r>
+        <w:rPr>
+          <w:rStyle w:val="NormalTok"/>
+        </w:rPr>
+        <w:t xml:space="preserve"> output_data,</w:t>
+      </w:r>
+      <w:r>
+        <w:br/>
+      </w:r>
+      <w:r>
+        <w:rPr>
+          <w:rStyle w:val="NormalTok"/>
+        </w:rPr>
+        <w:t xml:space="preserve">    </w:t>
+      </w:r>
+      <w:r>
+        <w:rPr>
+          <w:rStyle w:val="AttributeTok"/>
+        </w:rPr>
+        <w:t xml:space="preserve">.f =</w:t>
+      </w:r>
+      <w:r>
+        <w:rPr>
+          <w:rStyle w:val="NormalTok"/>
+        </w:rPr>
+        <w:t xml:space="preserve"> harmonisation</w:t>
+      </w:r>
+      <w:r>
+        <w:rPr>
+          <w:rStyle w:val="SpecialCharTok"/>
+        </w:rPr>
+        <w:t xml:space="preserve">::</w:t>
+      </w:r>
+      <w:r>
+        <w:rPr>
+          <w:rStyle w:val="NormalTok"/>
+        </w:rPr>
+        <w:t xml:space="preserve">write_to_sheet,</w:t>
+      </w:r>
+      <w:r>
+        <w:br/>
+      </w:r>
+      <w:r>
+        <w:rPr>
+          <w:rStyle w:val="NormalTok"/>
+        </w:rPr>
+        <w:t xml:space="preserve">    </w:t>
+      </w:r>
+      <w:r>
+        <w:rPr>
+          <w:rStyle w:val="AttributeTok"/>
+        </w:rPr>
+        <w:t xml:space="preserve">workbook =</w:t>
+      </w:r>
+      <w:r>
+        <w:rPr>
+          <w:rStyle w:val="NormalTok"/>
+        </w:rPr>
+        <w:t xml:space="preserve"> my_workbook</w:t>
+      </w:r>
+      <w:r>
+        <w:br/>
+      </w:r>
+      <w:r>
+        <w:rPr>
+          <w:rStyle w:val="NormalTok"/>
+        </w:rPr>
+        <w:t xml:space="preserve">)</w:t>
+      </w:r>
+      <w:r>
+        <w:br/>
+      </w:r>
+      <w:r>
+        <w:br/>
+      </w:r>
+      <w:r>
+        <w:rPr>
+          <w:rStyle w:val="CommentTok"/>
+        </w:rPr>
+        <w:t xml:space="preserve"># Save workbook</w:t>
+      </w:r>
+      <w:r>
+        <w:br/>
+      </w:r>
+      <w:r>
+        <w:rPr>
+          <w:rStyle w:val="NormalTok"/>
+        </w:rPr>
+        <w:t xml:space="preserve">openxlsx</w:t>
+      </w:r>
+      <w:r>
+        <w:rPr>
+          <w:rStyle w:val="SpecialCharTok"/>
+        </w:rPr>
+        <w:t xml:space="preserve">::</w:t>
+      </w:r>
+      <w:r>
+        <w:rPr>
+          <w:rStyle w:val="FunctionTok"/>
+        </w:rPr>
+        <w:t xml:space="preserve">saveWorkbook</w:t>
+      </w:r>
+      <w:r>
+        <w:rPr>
+          <w:rStyle w:val="NormalTok"/>
+        </w:rPr>
+        <w:t xml:space="preserve">(</w:t>
+      </w:r>
+      <w:r>
+        <w:br/>
+      </w:r>
+      <w:r>
+        <w:rPr>
+          <w:rStyle w:val="NormalTok"/>
+        </w:rPr>
+        <w:t xml:space="preserve">  </w:t>
+      </w:r>
+      <w:r>
+        <w:rPr>
+          <w:rStyle w:val="AttributeTok"/>
+        </w:rPr>
+        <w:t xml:space="preserve">wb =</w:t>
+      </w:r>
+      <w:r>
+        <w:rPr>
+          <w:rStyle w:val="NormalTok"/>
+        </w:rPr>
+        <w:t xml:space="preserve"> my_workbook, </w:t>
+      </w:r>
+      <w:r>
+        <w:br/>
+      </w:r>
+      <w:r>
+        <w:rPr>
+          <w:rStyle w:val="NormalTok"/>
+        </w:rPr>
+        <w:t xml:space="preserve">  </w:t>
+      </w:r>
+      <w:r>
+        <w:rPr>
+          <w:rStyle w:val="AttributeTok"/>
+        </w:rPr>
+        <w:t xml:space="preserve">file =</w:t>
+      </w:r>
+      <w:r>
+        <w:rPr>
+          <w:rStyle w:val="NormalTok"/>
+        </w:rPr>
+        <w:t xml:space="preserve"> here</w:t>
+      </w:r>
+      <w:r>
+        <w:rPr>
+          <w:rStyle w:val="SpecialCharTok"/>
+        </w:rPr>
+        <w:t xml:space="preserve">::</w:t>
+      </w:r>
+      <w:r>
+        <w:rPr>
+          <w:rStyle w:val="FunctionTok"/>
+        </w:rPr>
+        <w:t xml:space="preserve">here</w:t>
+      </w:r>
+      <w:r>
+        <w:rPr>
+          <w:rStyle w:val="NormalTok"/>
+        </w:rPr>
+        <w:t xml:space="preserve">(params</w:t>
+      </w:r>
+      <w:r>
+        <w:rPr>
+          <w:rStyle w:val="SpecialCharTok"/>
+        </w:rPr>
+        <w:t xml:space="preserve">$</w:t>
+      </w:r>
+      <w:r>
+        <w:rPr>
+          <w:rStyle w:val="NormalTok"/>
+        </w:rPr>
+        <w:t xml:space="preserve">analysis_folder,</w:t>
+      </w:r>
+      <w:r>
+        <w:br/>
+      </w:r>
+      <w:r>
+        <w:rPr>
+          <w:rStyle w:val="NormalTok"/>
+        </w:rPr>
+        <w:t xml:space="preserve">                    params</w:t>
+      </w:r>
+      <w:r>
+        <w:rPr>
+          <w:rStyle w:val="SpecialCharTok"/>
+        </w:rPr>
+        <w:t xml:space="preserve">$</w:t>
+      </w:r>
+      <w:r>
+        <w:rPr>
+          <w:rStyle w:val="NormalTok"/>
+        </w:rPr>
+        <w:t xml:space="preserve">output_folder,</w:t>
+      </w:r>
+      <w:r>
+        <w:br/>
+      </w:r>
+      <w:r>
+        <w:rPr>
+          <w:rStyle w:val="NormalTok"/>
+        </w:rPr>
+        <w:t xml:space="preserve">                    params</w:t>
+      </w:r>
+      <w:r>
+        <w:rPr>
+          <w:rStyle w:val="SpecialCharTok"/>
+        </w:rPr>
+        <w:t xml:space="preserve">$</w:t>
+      </w:r>
+      <w:r>
+        <w:rPr>
+          <w:rStyle w:val="NormalTok"/>
+        </w:rPr>
+        <w:t xml:space="preserve">cleaned_folder,</w:t>
+      </w:r>
+      <w:r>
+        <w:br/>
+      </w:r>
+      <w:r>
+        <w:rPr>
+          <w:rStyle w:val="NormalTok"/>
+        </w:rPr>
+        <w:t xml:space="preserve">                    params</w:t>
+      </w:r>
+      <w:r>
+        <w:rPr>
+          <w:rStyle w:val="SpecialCharTok"/>
+        </w:rPr>
+        <w:t xml:space="preserve">$</w:t>
+      </w:r>
+      <w:r>
+        <w:rPr>
+          <w:rStyle w:val="NormalTok"/>
+        </w:rPr>
+        <w:t xml:space="preserve">output_excel_file),</w:t>
+      </w:r>
+      <w:r>
+        <w:br/>
+      </w:r>
+      <w:r>
+        <w:rPr>
+          <w:rStyle w:val="NormalTok"/>
+        </w:rPr>
+        <w:t xml:space="preserve">  </w:t>
+      </w:r>
+      <w:r>
+        <w:rPr>
+          <w:rStyle w:val="AttributeTok"/>
+        </w:rPr>
+        <w:t xml:space="preserve">overwrite =</w:t>
+      </w:r>
+      <w:r>
+        <w:rPr>
+          <w:rStyle w:val="NormalTok"/>
+        </w:rPr>
+        <w:t xml:space="preserve"> </w:t>
+      </w:r>
+      <w:r>
+        <w:rPr>
+          <w:rStyle w:val="ConstantTok"/>
+        </w:rPr>
+        <w:t xml:space="preserve">TRUE</w:t>
+      </w:r>
+      <w:r>
+        <w:br/>
+      </w:r>
+      <w:r>
+        <w:rPr>
+          <w:rStyle w:val="NormalTok"/>
+        </w:rPr>
+        <w:t xml:space="preserve">)</w:t>
+      </w:r>
+    </w:p>
+    <w:bookmarkEnd w:id="99"/>
+    <w:bookmarkEnd w:id="100"/>
     <w:sectPr>
       <w:pgSz w:h="15840" w:w="12240"/>
       <w:pgMar w:bottom="1440" w:footer="720" w:gutter="0" w:header="720" w:left="1440" w:right="1440" w:top="1440"/>

</xml_diff>

<commit_message>
Change to inner join from left join
</commit_message>
<xml_diff>
--- a/reports/Cohort_A/Harmonisation-Template-for-Cohort-A.docx
+++ b/reports/Cohort_A/Harmonisation-Template-for-Cohort-A.docx
@@ -3116,7 +3116,7 @@
               <w:jc w:val="left"/>
             </w:pPr>
             <w:r>
-              <w:t xml:space="preserve">2025-05-30</w:t>
+              <w:t xml:space="preserve">2025-05-31</w:t>
             </w:r>
           </w:p>
         </w:tc>
@@ -7235,7 +7235,7 @@
         <w:rPr>
           <w:rStyle w:val="FunctionTok"/>
         </w:rPr>
-        <w:t xml:space="preserve">left_join</w:t>
+        <w:t xml:space="preserve">inner_join</w:t>
       </w:r>
       <w:r>
         <w:rPr>
@@ -16485,7 +16485,7 @@
         <w:rPr>
           <w:rStyle w:val="FunctionTok"/>
         </w:rPr>
-        <w:t xml:space="preserve">left_join</w:t>
+        <w:t xml:space="preserve">inner_join</w:t>
       </w:r>
       <w:r>
         <w:rPr>
@@ -16641,7 +16641,7 @@
         <w:rPr>
           <w:rStyle w:val="FunctionTok"/>
         </w:rPr>
-        <w:t xml:space="preserve">left_join</w:t>
+        <w:t xml:space="preserve">inner_join</w:t>
       </w:r>
       <w:r>
         <w:rPr>
@@ -18234,7 +18234,7 @@
         <w:rPr>
           <w:rStyle w:val="FunctionTok"/>
         </w:rPr>
-        <w:t xml:space="preserve">left_join</w:t>
+        <w:t xml:space="preserve">inner_join</w:t>
       </w:r>
       <w:r>
         <w:rPr>
@@ -20202,7 +20202,7 @@
         <w:rPr>
           <w:rStyle w:val="FunctionTok"/>
         </w:rPr>
-        <w:t xml:space="preserve">left_join</w:t>
+        <w:t xml:space="preserve">inner_join</w:t>
       </w:r>
       <w:r>
         <w:rPr>
@@ -20328,7 +20328,7 @@
         <w:rPr>
           <w:rStyle w:val="FunctionTok"/>
         </w:rPr>
-        <w:t xml:space="preserve">left_join</w:t>
+        <w:t xml:space="preserve">inner_join</w:t>
       </w:r>
       <w:r>
         <w:rPr>
@@ -20454,7 +20454,7 @@
         <w:rPr>
           <w:rStyle w:val="FunctionTok"/>
         </w:rPr>
-        <w:t xml:space="preserve">left_join</w:t>
+        <w:t xml:space="preserve">inner_join</w:t>
       </w:r>
       <w:r>
         <w:rPr>
@@ -20580,7 +20580,7 @@
         <w:rPr>
           <w:rStyle w:val="FunctionTok"/>
         </w:rPr>
-        <w:t xml:space="preserve">left_join</w:t>
+        <w:t xml:space="preserve">inner_join</w:t>
       </w:r>
       <w:r>
         <w:rPr>
@@ -21096,7 +21096,7 @@
         <w:rPr>
           <w:rStyle w:val="FunctionTok"/>
         </w:rPr>
-        <w:t xml:space="preserve">left_join</w:t>
+        <w:t xml:space="preserve">inner_join</w:t>
       </w:r>
       <w:r>
         <w:rPr>
@@ -21216,7 +21216,7 @@
         <w:rPr>
           <w:rStyle w:val="FunctionTok"/>
         </w:rPr>
-        <w:t xml:space="preserve">left_join</w:t>
+        <w:t xml:space="preserve">inner_join</w:t>
       </w:r>
       <w:r>
         <w:rPr>
@@ -21336,7 +21336,7 @@
         <w:rPr>
           <w:rStyle w:val="FunctionTok"/>
         </w:rPr>
-        <w:t xml:space="preserve">left_join</w:t>
+        <w:t xml:space="preserve">inner_join</w:t>
       </w:r>
       <w:r>
         <w:rPr>
@@ -21456,7 +21456,7 @@
         <w:rPr>
           <w:rStyle w:val="FunctionTok"/>
         </w:rPr>
-        <w:t xml:space="preserve">left_join</w:t>
+        <w:t xml:space="preserve">inner_join</w:t>
       </w:r>
       <w:r>
         <w:rPr>

</xml_diff>